<commit_message>
add components for digi xlr base board; add layout guide line
</commit_message>
<xml_diff>
--- a/Tools/Cadence原理图设计指导.docx
+++ b/Tools/Cadence原理图设计指导.docx
@@ -3130,10 +3130,10 @@
             <v:path o:extrusionok="f" gradientshapeok="t" o:connecttype="rect"/>
             <o:lock v:ext="edit" aspectratio="t"/>
           </v:shapetype>
-          <v:shape id="_x0000_i1025" type="#_x0000_t75" style="width:379.95pt;height:172.7pt" o:ole="">
+          <v:shape id="_x0000_i1025" type="#_x0000_t75" style="width:379.5pt;height:172.5pt" o:ole="">
             <v:imagedata r:id="rId8" o:title=""/>
           </v:shape>
-          <o:OLEObject Type="Embed" ProgID="Visio.Drawing.11" ShapeID="_x0000_i1025" DrawAspect="Content" ObjectID="_1567946958" r:id="rId9"/>
+          <o:OLEObject Type="Embed" ProgID="Visio.Drawing.11" ShapeID="_x0000_i1025" DrawAspect="Content" ObjectID="_1576390798" r:id="rId9"/>
         </w:object>
       </w:r>
     </w:p>
@@ -6308,11 +6308,51 @@
     <w:p>
       <w:pPr>
         <w:pStyle w:val="af2"/>
-        <w:ind w:left="360"/>
-        <w:rPr>
-          <w:lang w:eastAsia="zh-CN"/>
-        </w:rPr>
-      </w:pPr>
+        <w:numPr>
+          <w:ilvl w:val="0"/>
+          <w:numId w:val="13"/>
+        </w:numPr>
+        <w:rPr>
+          <w:lang w:eastAsia="zh-CN"/>
+        </w:rPr>
+      </w:pPr>
+      <w:r>
+        <w:rPr>
+          <w:rFonts w:hint="eastAsia"/>
+          <w:lang w:eastAsia="zh-CN"/>
+        </w:rPr>
+        <w:t>统一</w:t>
+      </w:r>
+      <w:r>
+        <w:rPr>
+          <w:rFonts w:hint="eastAsia"/>
+          <w:lang w:eastAsia="zh-CN"/>
+        </w:rPr>
+        <w:t>BOM</w:t>
+      </w:r>
+      <w:r>
+        <w:rPr>
+          <w:rFonts w:hint="eastAsia"/>
+          <w:lang w:eastAsia="zh-CN"/>
+        </w:rPr>
+        <w:t>：尽量不要</w:t>
+      </w:r>
+      <w:r>
+        <w:rPr>
+          <w:rFonts w:hint="eastAsia"/>
+          <w:lang w:eastAsia="zh-CN"/>
+        </w:rPr>
+        <w:t>出现</w:t>
+      </w:r>
+      <w:bookmarkStart w:id="1" w:name="_GoBack"/>
+      <w:bookmarkEnd w:id="1"/>
+      <w:r>
+        <w:rPr>
+          <w:rFonts w:hint="eastAsia"/>
+          <w:lang w:eastAsia="zh-CN"/>
+        </w:rPr>
+        <w:t>同容值，同阻值的不同型号的电阻和电容</w:t>
+      </w:r>
     </w:p>
     <w:p>
       <w:pPr>
@@ -6388,7 +6428,6 @@
     <w:p>
       <w:pPr>
         <w:rPr>
-          <w:rFonts w:hint="eastAsia"/>
           <w:lang w:eastAsia="zh-CN"/>
         </w:rPr>
       </w:pPr>
@@ -6485,7 +6524,6 @@
     <w:p>
       <w:pPr>
         <w:rPr>
-          <w:rFonts w:hint="eastAsia"/>
           <w:lang w:eastAsia="zh-CN"/>
         </w:rPr>
       </w:pPr>
@@ -6776,7 +6814,6 @@
         <w:pStyle w:val="af2"/>
         <w:ind w:left="360"/>
         <w:rPr>
-          <w:rFonts w:hint="eastAsia"/>
           <w:lang w:eastAsia="zh-CN"/>
         </w:rPr>
       </w:pPr>
@@ -7001,7 +7038,6 @@
         <w:pStyle w:val="af2"/>
         <w:ind w:left="360"/>
         <w:rPr>
-          <w:rFonts w:hint="eastAsia"/>
           <w:lang w:eastAsia="zh-CN"/>
         </w:rPr>
       </w:pPr>
@@ -7133,7 +7169,6 @@
     <w:p>
       <w:pPr>
         <w:rPr>
-          <w:rFonts w:hint="eastAsia"/>
           <w:lang w:eastAsia="zh-CN"/>
         </w:rPr>
       </w:pPr>
@@ -7200,7 +7235,6 @@
           <w:numId w:val="18"/>
         </w:numPr>
         <w:rPr>
-          <w:rFonts w:hint="eastAsia"/>
           <w:lang w:eastAsia="zh-CN"/>
         </w:rPr>
       </w:pPr>
@@ -7296,7 +7330,6 @@
         <w:pStyle w:val="af2"/>
         <w:ind w:left="360"/>
         <w:rPr>
-          <w:rFonts w:hint="eastAsia"/>
           <w:lang w:eastAsia="zh-CN"/>
         </w:rPr>
       </w:pPr>
@@ -7426,7 +7459,6 @@
     <w:p>
       <w:pPr>
         <w:rPr>
-          <w:rFonts w:hint="eastAsia"/>
           <w:lang w:eastAsia="zh-CN"/>
         </w:rPr>
       </w:pPr>
@@ -7552,7 +7584,6 @@
     <w:p>
       <w:pPr>
         <w:rPr>
-          <w:rFonts w:hint="eastAsia"/>
           <w:lang w:eastAsia="zh-CN"/>
         </w:rPr>
       </w:pPr>
@@ -7697,7 +7728,6 @@
     <w:p>
       <w:pPr>
         <w:rPr>
-          <w:rFonts w:hint="eastAsia"/>
           <w:lang w:eastAsia="zh-CN"/>
         </w:rPr>
       </w:pPr>
@@ -7799,7 +7829,6 @@
     <w:p>
       <w:pPr>
         <w:rPr>
-          <w:rFonts w:hint="eastAsia"/>
           <w:lang w:eastAsia="zh-CN"/>
         </w:rPr>
       </w:pPr>
@@ -8353,7 +8382,6 @@
       <w:pPr>
         <w:jc w:val="center"/>
         <w:rPr>
-          <w:rFonts w:hint="eastAsia"/>
           <w:lang w:eastAsia="zh-CN"/>
         </w:rPr>
       </w:pPr>
@@ -8438,8 +8466,6 @@
         </w:rPr>
         <w:t>ok</w:t>
       </w:r>
-      <w:bookmarkStart w:id="1" w:name="_GoBack"/>
-      <w:bookmarkEnd w:id="1"/>
     </w:p>
     <w:p>
       <w:pPr>
@@ -9014,6 +9040,253 @@
           <w:lang w:eastAsia="zh-CN"/>
         </w:rPr>
       </w:pPr>
+      <w:r>
+        <w:rPr>
+          <w:lang w:eastAsia="zh-CN"/>
+        </w:rPr>
+        <w:br w:type="page"/>
+      </w:r>
+    </w:p>
+    <w:p>
+      <w:pPr>
+        <w:pStyle w:val="1"/>
+        <w:jc w:val="center"/>
+        <w:rPr>
+          <w:lang w:eastAsia="zh-CN"/>
+        </w:rPr>
+      </w:pPr>
+      <w:r>
+        <w:rPr>
+          <w:rFonts w:hint="eastAsia"/>
+          <w:lang w:eastAsia="zh-CN"/>
+        </w:rPr>
+        <w:lastRenderedPageBreak/>
+        <w:t>L</w:t>
+      </w:r>
+      <w:r>
+        <w:rPr>
+          <w:lang w:eastAsia="zh-CN"/>
+        </w:rPr>
+        <w:t xml:space="preserve">ayout </w:t>
+      </w:r>
+      <w:r>
+        <w:rPr>
+          <w:rFonts w:hint="eastAsia"/>
+          <w:lang w:eastAsia="zh-CN"/>
+        </w:rPr>
+        <w:t>基本操作</w:t>
+      </w:r>
+    </w:p>
+    <w:p>
+      <w:pPr>
+        <w:pStyle w:val="2"/>
+        <w:rPr>
+          <w:lang w:eastAsia="zh-CN"/>
+        </w:rPr>
+      </w:pPr>
+      <w:r>
+        <w:rPr>
+          <w:rFonts w:hint="eastAsia"/>
+          <w:lang w:eastAsia="zh-CN"/>
+        </w:rPr>
+        <w:t>丝印</w:t>
+      </w:r>
+    </w:p>
+    <w:p>
+      <w:pPr>
+        <w:rPr>
+          <w:lang w:eastAsia="zh-CN"/>
+        </w:rPr>
+      </w:pPr>
+      <w:r>
+        <w:rPr>
+          <w:rFonts w:hint="eastAsia"/>
+          <w:lang w:eastAsia="zh-CN"/>
+        </w:rPr>
+        <w:t>丝印字体设置如下（单位为</w:t>
+      </w:r>
+      <w:r>
+        <w:rPr>
+          <w:rFonts w:hint="eastAsia"/>
+          <w:lang w:eastAsia="zh-CN"/>
+        </w:rPr>
+        <w:t>Mil</w:t>
+      </w:r>
+      <w:r>
+        <w:rPr>
+          <w:lang w:eastAsia="zh-CN"/>
+        </w:rPr>
+        <w:t>s</w:t>
+      </w:r>
+      <w:r>
+        <w:rPr>
+          <w:rFonts w:hint="eastAsia"/>
+          <w:lang w:eastAsia="zh-CN"/>
+        </w:rPr>
+        <w:t>）：</w:t>
+      </w:r>
+    </w:p>
+    <w:p>
+      <w:pPr>
+        <w:rPr>
+          <w:lang w:eastAsia="zh-CN"/>
+        </w:rPr>
+      </w:pPr>
+      <w:r>
+        <w:rPr>
+          <w:rFonts w:hint="eastAsia"/>
+          <w:noProof/>
+          <w:lang w:eastAsia="zh-CN"/>
+        </w:rPr>
+        <w:drawing>
+          <wp:inline distT="0" distB="0" distL="0" distR="0">
+            <wp:extent cx="6035040" cy="6309360"/>
+            <wp:effectExtent l="0" t="0" r="0" b="0"/>
+            <wp:docPr id="16" name="图片 16"/>
+            <wp:cNvGraphicFramePr>
+              <a:graphicFrameLocks xmlns:a="http://schemas.openxmlformats.org/drawingml/2006/main" noChangeAspect="1"/>
+            </wp:cNvGraphicFramePr>
+            <a:graphic xmlns:a="http://schemas.openxmlformats.org/drawingml/2006/main">
+              <a:graphicData uri="http://schemas.openxmlformats.org/drawingml/2006/picture">
+                <pic:pic xmlns:pic="http://schemas.openxmlformats.org/drawingml/2006/picture">
+                  <pic:nvPicPr>
+                    <pic:cNvPr id="0" name="Picture 2"/>
+                    <pic:cNvPicPr>
+                      <a:picLocks noChangeAspect="1" noChangeArrowheads="1"/>
+                    </pic:cNvPicPr>
+                  </pic:nvPicPr>
+                  <pic:blipFill>
+                    <a:blip r:embed="rId40">
+                      <a:extLst>
+                        <a:ext uri="{28A0092B-C50C-407E-A947-70E740481C1C}">
+                          <a14:useLocalDpi xmlns:a14="http://schemas.microsoft.com/office/drawing/2010/main" val="0"/>
+                        </a:ext>
+                      </a:extLst>
+                    </a:blip>
+                    <a:srcRect/>
+                    <a:stretch>
+                      <a:fillRect/>
+                    </a:stretch>
+                  </pic:blipFill>
+                  <pic:spPr bwMode="auto">
+                    <a:xfrm>
+                      <a:off x="0" y="0"/>
+                      <a:ext cx="6035040" cy="6309360"/>
+                    </a:xfrm>
+                    <a:prstGeom prst="rect">
+                      <a:avLst/>
+                    </a:prstGeom>
+                    <a:noFill/>
+                    <a:ln>
+                      <a:noFill/>
+                    </a:ln>
+                  </pic:spPr>
+                </pic:pic>
+              </a:graphicData>
+            </a:graphic>
+          </wp:inline>
+        </w:drawing>
+      </w:r>
+    </w:p>
+    <w:p>
+      <w:pPr>
+        <w:pStyle w:val="2"/>
+        <w:rPr>
+          <w:lang w:eastAsia="zh-CN"/>
+        </w:rPr>
+      </w:pPr>
+      <w:r>
+        <w:rPr>
+          <w:rFonts w:hint="eastAsia"/>
+          <w:lang w:eastAsia="zh-CN"/>
+        </w:rPr>
+        <w:lastRenderedPageBreak/>
+        <w:t>走线</w:t>
+      </w:r>
+    </w:p>
+    <w:p>
+      <w:pPr>
+        <w:pStyle w:val="af2"/>
+        <w:numPr>
+          <w:ilvl w:val="0"/>
+          <w:numId w:val="20"/>
+        </w:numPr>
+        <w:rPr>
+          <w:lang w:eastAsia="zh-CN"/>
+        </w:rPr>
+      </w:pPr>
+      <w:r>
+        <w:rPr>
+          <w:rFonts w:hint="eastAsia"/>
+          <w:lang w:eastAsia="zh-CN"/>
+        </w:rPr>
+        <w:t>多管脚的出线方式</w:t>
+      </w:r>
+    </w:p>
+    <w:p>
+      <w:pPr>
+        <w:pStyle w:val="af2"/>
+        <w:ind w:left="360"/>
+        <w:rPr>
+          <w:rFonts w:hint="eastAsia"/>
+          <w:lang w:eastAsia="zh-CN"/>
+        </w:rPr>
+      </w:pPr>
+      <w:r>
+        <w:rPr>
+          <w:rFonts w:hint="eastAsia"/>
+          <w:noProof/>
+          <w:lang w:eastAsia="zh-CN"/>
+        </w:rPr>
+        <w:drawing>
+          <wp:inline distT="0" distB="0" distL="0" distR="0">
+            <wp:extent cx="6001385" cy="4430395"/>
+            <wp:effectExtent l="0" t="0" r="0" b="0"/>
+            <wp:docPr id="19" name="图片 19"/>
+            <wp:cNvGraphicFramePr>
+              <a:graphicFrameLocks xmlns:a="http://schemas.openxmlformats.org/drawingml/2006/main" noChangeAspect="1"/>
+            </wp:cNvGraphicFramePr>
+            <a:graphic xmlns:a="http://schemas.openxmlformats.org/drawingml/2006/main">
+              <a:graphicData uri="http://schemas.openxmlformats.org/drawingml/2006/picture">
+                <pic:pic xmlns:pic="http://schemas.openxmlformats.org/drawingml/2006/picture">
+                  <pic:nvPicPr>
+                    <pic:cNvPr id="0" name="Picture 3"/>
+                    <pic:cNvPicPr>
+                      <a:picLocks noChangeAspect="1" noChangeArrowheads="1"/>
+                    </pic:cNvPicPr>
+                  </pic:nvPicPr>
+                  <pic:blipFill>
+                    <a:blip r:embed="rId41">
+                      <a:extLst>
+                        <a:ext uri="{28A0092B-C50C-407E-A947-70E740481C1C}">
+                          <a14:useLocalDpi xmlns:a14="http://schemas.microsoft.com/office/drawing/2010/main" val="0"/>
+                        </a:ext>
+                      </a:extLst>
+                    </a:blip>
+                    <a:srcRect/>
+                    <a:stretch>
+                      <a:fillRect/>
+                    </a:stretch>
+                  </pic:blipFill>
+                  <pic:spPr bwMode="auto">
+                    <a:xfrm>
+                      <a:off x="0" y="0"/>
+                      <a:ext cx="6001385" cy="4430395"/>
+                    </a:xfrm>
+                    <a:prstGeom prst="rect">
+                      <a:avLst/>
+                    </a:prstGeom>
+                    <a:noFill/>
+                    <a:ln>
+                      <a:noFill/>
+                    </a:ln>
+                  </pic:spPr>
+                </pic:pic>
+              </a:graphicData>
+            </a:graphic>
+          </wp:inline>
+        </w:drawing>
+      </w:r>
     </w:p>
     <w:sectPr>
       <w:pgSz w:w="11906" w:h="16838"/>
@@ -10407,6 +10680,95 @@
     </w:lvl>
   </w:abstractNum>
   <w:abstractNum w:abstractNumId="14" w15:restartNumberingAfterBreak="0">
+    <w:nsid w:val="5A6347D0"/>
+    <w:multiLevelType w:val="hybridMultilevel"/>
+    <w:tmpl w:val="054A3904"/>
+    <w:lvl w:ilvl="0" w:tplc="355A1B9E">
+      <w:start w:val="1"/>
+      <w:numFmt w:val="decimal"/>
+      <w:lvlText w:val="%1."/>
+      <w:lvlJc w:val="left"/>
+      <w:pPr>
+        <w:ind w:left="360" w:hanging="360"/>
+      </w:pPr>
+      <w:rPr>
+        <w:rFonts w:hint="default"/>
+      </w:rPr>
+    </w:lvl>
+    <w:lvl w:ilvl="1" w:tplc="04090019" w:tentative="1">
+      <w:start w:val="1"/>
+      <w:numFmt w:val="lowerLetter"/>
+      <w:lvlText w:val="%2)"/>
+      <w:lvlJc w:val="left"/>
+      <w:pPr>
+        <w:ind w:left="840" w:hanging="420"/>
+      </w:pPr>
+    </w:lvl>
+    <w:lvl w:ilvl="2" w:tplc="0409001B" w:tentative="1">
+      <w:start w:val="1"/>
+      <w:numFmt w:val="lowerRoman"/>
+      <w:lvlText w:val="%3."/>
+      <w:lvlJc w:val="right"/>
+      <w:pPr>
+        <w:ind w:left="1260" w:hanging="420"/>
+      </w:pPr>
+    </w:lvl>
+    <w:lvl w:ilvl="3" w:tplc="0409000F" w:tentative="1">
+      <w:start w:val="1"/>
+      <w:numFmt w:val="decimal"/>
+      <w:lvlText w:val="%4."/>
+      <w:lvlJc w:val="left"/>
+      <w:pPr>
+        <w:ind w:left="1680" w:hanging="420"/>
+      </w:pPr>
+    </w:lvl>
+    <w:lvl w:ilvl="4" w:tplc="04090019" w:tentative="1">
+      <w:start w:val="1"/>
+      <w:numFmt w:val="lowerLetter"/>
+      <w:lvlText w:val="%5)"/>
+      <w:lvlJc w:val="left"/>
+      <w:pPr>
+        <w:ind w:left="2100" w:hanging="420"/>
+      </w:pPr>
+    </w:lvl>
+    <w:lvl w:ilvl="5" w:tplc="0409001B" w:tentative="1">
+      <w:start w:val="1"/>
+      <w:numFmt w:val="lowerRoman"/>
+      <w:lvlText w:val="%6."/>
+      <w:lvlJc w:val="right"/>
+      <w:pPr>
+        <w:ind w:left="2520" w:hanging="420"/>
+      </w:pPr>
+    </w:lvl>
+    <w:lvl w:ilvl="6" w:tplc="0409000F" w:tentative="1">
+      <w:start w:val="1"/>
+      <w:numFmt w:val="decimal"/>
+      <w:lvlText w:val="%7."/>
+      <w:lvlJc w:val="left"/>
+      <w:pPr>
+        <w:ind w:left="2940" w:hanging="420"/>
+      </w:pPr>
+    </w:lvl>
+    <w:lvl w:ilvl="7" w:tplc="04090019" w:tentative="1">
+      <w:start w:val="1"/>
+      <w:numFmt w:val="lowerLetter"/>
+      <w:lvlText w:val="%8)"/>
+      <w:lvlJc w:val="left"/>
+      <w:pPr>
+        <w:ind w:left="3360" w:hanging="420"/>
+      </w:pPr>
+    </w:lvl>
+    <w:lvl w:ilvl="8" w:tplc="0409001B" w:tentative="1">
+      <w:start w:val="1"/>
+      <w:numFmt w:val="lowerRoman"/>
+      <w:lvlText w:val="%9."/>
+      <w:lvlJc w:val="right"/>
+      <w:pPr>
+        <w:ind w:left="3780" w:hanging="420"/>
+      </w:pPr>
+    </w:lvl>
+  </w:abstractNum>
+  <w:abstractNum w:abstractNumId="15" w15:restartNumberingAfterBreak="0">
     <w:nsid w:val="6AAA58B9"/>
     <w:multiLevelType w:val="hybridMultilevel"/>
     <w:tmpl w:val="95625F5A"/>
@@ -10519,7 +10881,7 @@
       </w:rPr>
     </w:lvl>
   </w:abstractNum>
-  <w:abstractNum w:abstractNumId="15" w15:restartNumberingAfterBreak="0">
+  <w:abstractNum w:abstractNumId="16" w15:restartNumberingAfterBreak="0">
     <w:nsid w:val="6CC045E6"/>
     <w:multiLevelType w:val="hybridMultilevel"/>
     <w:tmpl w:val="7F94DEF6"/>
@@ -10632,7 +10994,7 @@
       </w:rPr>
     </w:lvl>
   </w:abstractNum>
-  <w:abstractNum w:abstractNumId="16" w15:restartNumberingAfterBreak="0">
+  <w:abstractNum w:abstractNumId="17" w15:restartNumberingAfterBreak="0">
     <w:nsid w:val="75B97B95"/>
     <w:multiLevelType w:val="hybridMultilevel"/>
     <w:tmpl w:val="018C9880"/>
@@ -10721,7 +11083,7 @@
       </w:pPr>
     </w:lvl>
   </w:abstractNum>
-  <w:abstractNum w:abstractNumId="17" w15:restartNumberingAfterBreak="0">
+  <w:abstractNum w:abstractNumId="18" w15:restartNumberingAfterBreak="0">
     <w:nsid w:val="7A8D3F7F"/>
     <w:multiLevelType w:val="hybridMultilevel"/>
     <w:tmpl w:val="5D7A829E"/>
@@ -10865,7 +11227,7 @@
     <w:abstractNumId w:val="2"/>
   </w:num>
   <w:num w:numId="11">
-    <w:abstractNumId w:val="16"/>
+    <w:abstractNumId w:val="17"/>
   </w:num>
   <w:num w:numId="12">
     <w:abstractNumId w:val="12"/>
@@ -10874,13 +11236,13 @@
     <w:abstractNumId w:val="7"/>
   </w:num>
   <w:num w:numId="14">
-    <w:abstractNumId w:val="17"/>
+    <w:abstractNumId w:val="18"/>
   </w:num>
   <w:num w:numId="15">
-    <w:abstractNumId w:val="14"/>
+    <w:abstractNumId w:val="15"/>
   </w:num>
   <w:num w:numId="16">
-    <w:abstractNumId w:val="15"/>
+    <w:abstractNumId w:val="16"/>
   </w:num>
   <w:num w:numId="17">
     <w:abstractNumId w:val="10"/>
@@ -10890,6 +11252,9 @@
   </w:num>
   <w:num w:numId="19">
     <w:abstractNumId w:val="6"/>
+  </w:num>
+  <w:num w:numId="20">
+    <w:abstractNumId w:val="14"/>
   </w:num>
   <w:numIdMacAtCleanup w:val="7"/>
 </w:numbering>
@@ -12523,7 +12888,7 @@
 </file>
 
 <file path=customXml/itemProps1.xml><?xml version="1.0" encoding="utf-8"?>
-<ds:datastoreItem xmlns:ds="http://schemas.openxmlformats.org/officeDocument/2006/customXml" ds:itemID="{BB61E3E0-582E-40AD-A444-32B78F7A5C1E}">
+<ds:datastoreItem xmlns:ds="http://schemas.openxmlformats.org/officeDocument/2006/customXml" ds:itemID="{5ABBAA67-A723-425C-AE71-0227E11C17CD}">
   <ds:schemaRefs>
     <ds:schemaRef ds:uri="http://schemas.openxmlformats.org/officeDocument/2006/bibliography"/>
   </ds:schemaRefs>

</xml_diff>